<commit_message>
add note about docker to the documentation
</commit_message>
<xml_diff>
--- a/documentation/description.docx
+++ b/documentation/description.docx
@@ -483,12 +483,40 @@
         <w:t>-----  Other -----</w:t>
       </w:r>
     </w:p>
+    <w:p>
+      <w:r>
+        <w:t>Docker</w:t>
+      </w:r>
+    </w:p>
+    <w:p>
+      <w:pPr>
+        <w:pStyle w:val="ListParagraph"/>
+        <w:numPr>
+          <w:ilvl w:val="0"/>
+          <w:numId w:val="1"/>
+        </w:numPr>
+      </w:pPr>
+      <w:r>
+        <w:t>Consistence of the running environment</w:t>
+      </w:r>
+    </w:p>
+    <w:p>
+      <w:pPr>
+        <w:pStyle w:val="ListParagraph"/>
+        <w:numPr>
+          <w:ilvl w:val="0"/>
+          <w:numId w:val="1"/>
+        </w:numPr>
+      </w:pPr>
+      <w:r>
+        <w:t>Persistence of data</w:t>
+      </w:r>
+    </w:p>
     <w:p/>
     <w:p/>
     <w:p/>
     <w:p>
       <w:r>
-        <w:lastRenderedPageBreak/>
         <w:t>----- Structure -----</w:t>
       </w:r>
       <w:r>
@@ -503,6 +531,126 @@
     </w:sectPr>
   </w:body>
 </w:document>
+</file>
+
+<file path=word/numbering.xml><?xml version="1.0" encoding="utf-8"?>
+<w:numbering xmlns:wpc="http://schemas.microsoft.com/office/word/2010/wordprocessingCanvas" xmlns:cx="http://schemas.microsoft.com/office/drawing/2014/chartex" xmlns:cx1="http://schemas.microsoft.com/office/drawing/2015/9/8/chartex" xmlns:cx2="http://schemas.microsoft.com/office/drawing/2015/10/21/chartex" xmlns:cx3="http://schemas.microsoft.com/office/drawing/2016/5/9/chartex" xmlns:cx4="http://schemas.microsoft.com/office/drawing/2016/5/10/chartex" xmlns:cx5="http://schemas.microsoft.com/office/drawing/2016/5/11/chartex" xmlns:cx6="http://schemas.microsoft.com/office/drawing/2016/5/12/chartex" xmlns:cx7="http://schemas.microsoft.com/office/drawing/2016/5/13/chartex" xmlns:cx8="http://schemas.microsoft.com/office/drawing/2016/5/14/chartex" xmlns:mc="http://schemas.openxmlformats.org/markup-compatibility/2006" xmlns:aink="http://schemas.microsoft.com/office/drawing/2016/ink" xmlns:am3d="http://schemas.microsoft.com/office/drawing/2017/model3d" xmlns:o="urn:schemas-microsoft-com:office:office" xmlns:oel="http://schemas.microsoft.com/office/2019/extlst" xmlns:r="http://schemas.openxmlformats.org/officeDocument/2006/relationships" xmlns:m="http://schemas.openxmlformats.org/officeDocument/2006/math" xmlns:v="urn:schemas-microsoft-com:vml" xmlns:wp14="http://schemas.microsoft.com/office/word/2010/wordprocessingDrawing" xmlns:wp="http://schemas.openxmlformats.org/drawingml/2006/wordprocessingDrawing" xmlns:w10="urn:schemas-microsoft-com:office:word" xmlns:w="http://schemas.openxmlformats.org/wordprocessingml/2006/main" xmlns:w14="http://schemas.microsoft.com/office/word/2010/wordml" xmlns:w15="http://schemas.microsoft.com/office/word/2012/wordml" xmlns:w16cex="http://schemas.microsoft.com/office/word/2018/wordml/cex" xmlns:w16cid="http://schemas.microsoft.com/office/word/2016/wordml/cid" xmlns:w16="http://schemas.microsoft.com/office/word/2018/wordml" xmlns:w16du="http://schemas.microsoft.com/office/word/2023/wordml/word16du" xmlns:w16sdtdh="http://schemas.microsoft.com/office/word/2020/wordml/sdtdatahash" xmlns:w16sdtfl="http://schemas.microsoft.com/office/word/2024/wordml/sdtformatlock" xmlns:w16se="http://schemas.microsoft.com/office/word/2015/wordml/symex" xmlns:wpg="http://schemas.microsoft.com/office/word/2010/wordprocessingGroup" xmlns:wpi="http://schemas.microsoft.com/office/word/2010/wordprocessingInk" xmlns:wne="http://schemas.microsoft.com/office/word/2006/wordml" xmlns:wps="http://schemas.microsoft.com/office/word/2010/wordprocessingShape" mc:Ignorable="w14 w15 w16se w16cid w16 w16cex w16sdtdh w16sdtfl w16du wp14">
+  <w:abstractNum w:abstractNumId="0" w15:restartNumberingAfterBreak="0">
+    <w:nsid w:val="4884425E"/>
+    <w:multiLevelType w:val="hybridMultilevel"/>
+    <w:tmpl w:val="8FC64776"/>
+    <w:lvl w:ilvl="0" w:tplc="5CCED3BC">
+      <w:numFmt w:val="bullet"/>
+      <w:lvlText w:val="-"/>
+      <w:lvlJc w:val="left"/>
+      <w:pPr>
+        <w:ind w:left="1080" w:hanging="360"/>
+      </w:pPr>
+      <w:rPr>
+        <w:rFonts w:ascii="Aptos" w:eastAsiaTheme="minorHAnsi" w:hAnsi="Aptos" w:cstheme="minorBidi" w:hint="default"/>
+      </w:rPr>
+    </w:lvl>
+    <w:lvl w:ilvl="1" w:tplc="04090003" w:tentative="1">
+      <w:start w:val="1"/>
+      <w:numFmt w:val="bullet"/>
+      <w:lvlText w:val="o"/>
+      <w:lvlJc w:val="left"/>
+      <w:pPr>
+        <w:ind w:left="1800" w:hanging="360"/>
+      </w:pPr>
+      <w:rPr>
+        <w:rFonts w:ascii="Courier New" w:hAnsi="Courier New" w:cs="Courier New" w:hint="default"/>
+      </w:rPr>
+    </w:lvl>
+    <w:lvl w:ilvl="2" w:tplc="04090005" w:tentative="1">
+      <w:start w:val="1"/>
+      <w:numFmt w:val="bullet"/>
+      <w:lvlText w:val=""/>
+      <w:lvlJc w:val="left"/>
+      <w:pPr>
+        <w:ind w:left="2520" w:hanging="360"/>
+      </w:pPr>
+      <w:rPr>
+        <w:rFonts w:ascii="Wingdings" w:hAnsi="Wingdings" w:hint="default"/>
+      </w:rPr>
+    </w:lvl>
+    <w:lvl w:ilvl="3" w:tplc="04090001" w:tentative="1">
+      <w:start w:val="1"/>
+      <w:numFmt w:val="bullet"/>
+      <w:lvlText w:val=""/>
+      <w:lvlJc w:val="left"/>
+      <w:pPr>
+        <w:ind w:left="3240" w:hanging="360"/>
+      </w:pPr>
+      <w:rPr>
+        <w:rFonts w:ascii="Symbol" w:hAnsi="Symbol" w:hint="default"/>
+      </w:rPr>
+    </w:lvl>
+    <w:lvl w:ilvl="4" w:tplc="04090003" w:tentative="1">
+      <w:start w:val="1"/>
+      <w:numFmt w:val="bullet"/>
+      <w:lvlText w:val="o"/>
+      <w:lvlJc w:val="left"/>
+      <w:pPr>
+        <w:ind w:left="3960" w:hanging="360"/>
+      </w:pPr>
+      <w:rPr>
+        <w:rFonts w:ascii="Courier New" w:hAnsi="Courier New" w:cs="Courier New" w:hint="default"/>
+      </w:rPr>
+    </w:lvl>
+    <w:lvl w:ilvl="5" w:tplc="04090005" w:tentative="1">
+      <w:start w:val="1"/>
+      <w:numFmt w:val="bullet"/>
+      <w:lvlText w:val=""/>
+      <w:lvlJc w:val="left"/>
+      <w:pPr>
+        <w:ind w:left="4680" w:hanging="360"/>
+      </w:pPr>
+      <w:rPr>
+        <w:rFonts w:ascii="Wingdings" w:hAnsi="Wingdings" w:hint="default"/>
+      </w:rPr>
+    </w:lvl>
+    <w:lvl w:ilvl="6" w:tplc="04090001" w:tentative="1">
+      <w:start w:val="1"/>
+      <w:numFmt w:val="bullet"/>
+      <w:lvlText w:val=""/>
+      <w:lvlJc w:val="left"/>
+      <w:pPr>
+        <w:ind w:left="5400" w:hanging="360"/>
+      </w:pPr>
+      <w:rPr>
+        <w:rFonts w:ascii="Symbol" w:hAnsi="Symbol" w:hint="default"/>
+      </w:rPr>
+    </w:lvl>
+    <w:lvl w:ilvl="7" w:tplc="04090003" w:tentative="1">
+      <w:start w:val="1"/>
+      <w:numFmt w:val="bullet"/>
+      <w:lvlText w:val="o"/>
+      <w:lvlJc w:val="left"/>
+      <w:pPr>
+        <w:ind w:left="6120" w:hanging="360"/>
+      </w:pPr>
+      <w:rPr>
+        <w:rFonts w:ascii="Courier New" w:hAnsi="Courier New" w:cs="Courier New" w:hint="default"/>
+      </w:rPr>
+    </w:lvl>
+    <w:lvl w:ilvl="8" w:tplc="04090005" w:tentative="1">
+      <w:start w:val="1"/>
+      <w:numFmt w:val="bullet"/>
+      <w:lvlText w:val=""/>
+      <w:lvlJc w:val="left"/>
+      <w:pPr>
+        <w:ind w:left="6840" w:hanging="360"/>
+      </w:pPr>
+      <w:rPr>
+        <w:rFonts w:ascii="Wingdings" w:hAnsi="Wingdings" w:hint="default"/>
+      </w:rPr>
+    </w:lvl>
+  </w:abstractNum>
+  <w:num w:numId="1" w16cid:durableId="1584951828">
+    <w:abstractNumId w:val="0"/>
+  </w:num>
+</w:numbering>
 </file>
 
 <file path=word/styles.xml><?xml version="1.0" encoding="utf-8"?>

</xml_diff>

<commit_message>
Backend: add user entity
</commit_message>
<xml_diff>
--- a/documentation/description.docx
+++ b/documentation/description.docx
@@ -46,7 +46,15 @@
         <w:t>CSS</w:t>
       </w:r>
       <w:r>
-        <w:t xml:space="preserve"> precompiler </w:t>
+        <w:t xml:space="preserve"> </w:t>
+      </w:r>
+      <w:proofErr w:type="spellStart"/>
+      <w:r>
+        <w:t>precompiler</w:t>
+      </w:r>
+      <w:proofErr w:type="spellEnd"/>
+      <w:r>
+        <w:t xml:space="preserve"> </w:t>
       </w:r>
       <w:r>
         <w:rPr>
@@ -110,6 +118,7 @@
       <w:r>
         <w:t xml:space="preserve">. </w:t>
       </w:r>
+      <w:proofErr w:type="gramStart"/>
       <w:r>
         <w:rPr>
           <w:b/>
@@ -118,6 +127,7 @@
         </w:rPr>
         <w:t>React</w:t>
       </w:r>
+      <w:proofErr w:type="gramEnd"/>
       <w:r>
         <w:t xml:space="preserve"> framework will be the core of frontend part.</w:t>
       </w:r>
@@ -125,7 +135,15 @@
         <w:t xml:space="preserve"> </w:t>
       </w:r>
       <w:r>
-        <w:t xml:space="preserve">The application would be made in a form of single-page app. </w:t>
+        <w:t xml:space="preserve">The application would be made in </w:t>
+      </w:r>
+      <w:proofErr w:type="gramStart"/>
+      <w:r>
+        <w:t>a form</w:t>
+      </w:r>
+      <w:proofErr w:type="gramEnd"/>
+      <w:r>
+        <w:t xml:space="preserve"> of single-page app. </w:t>
       </w:r>
       <w:r>
         <w:rPr>
@@ -165,6 +183,7 @@
       <w:r>
         <w:t xml:space="preserve">ariables that are declared but not used, </w:t>
       </w:r>
+      <w:proofErr w:type="spellStart"/>
       <w:r>
         <w:rPr>
           <w:b/>
@@ -173,6 +192,7 @@
         </w:rPr>
         <w:t>ESLint</w:t>
       </w:r>
+      <w:proofErr w:type="spellEnd"/>
       <w:r>
         <w:t xml:space="preserve"> </w:t>
       </w:r>
@@ -223,6 +243,7 @@
       <w:r>
         <w:t xml:space="preserve">Essentially, </w:t>
       </w:r>
+      <w:proofErr w:type="spellStart"/>
       <w:r>
         <w:rPr>
           <w:b/>
@@ -231,6 +252,7 @@
         </w:rPr>
         <w:t>SpringBoot</w:t>
       </w:r>
+      <w:proofErr w:type="spellEnd"/>
       <w:r>
         <w:t xml:space="preserve"> will be used, as it is more suitable for small and medium-sized applications where there is no need </w:t>
       </w:r>
@@ -240,6 +262,7 @@
       <w:r>
         <w:t xml:space="preserve"> extensive configuration and set up. Also, </w:t>
       </w:r>
+      <w:proofErr w:type="spellStart"/>
       <w:r>
         <w:rPr>
           <w:b/>
@@ -248,6 +271,7 @@
         </w:rPr>
         <w:t>Springboot</w:t>
       </w:r>
+      <w:proofErr w:type="spellEnd"/>
       <w:r>
         <w:t xml:space="preserve"> offers several tools needed specifically for web development. </w:t>
       </w:r>
@@ -256,13 +280,23 @@
       <w:r>
         <w:t xml:space="preserve">The security will be made using </w:t>
       </w:r>
-      <w:r>
-        <w:rPr>
-          <w:b/>
-          <w:bCs/>
-          <w:highlight w:val="yellow"/>
-        </w:rPr>
-        <w:t>Spring Security</w:t>
+      <w:proofErr w:type="gramStart"/>
+      <w:r>
+        <w:rPr>
+          <w:b/>
+          <w:bCs/>
+          <w:highlight w:val="yellow"/>
+        </w:rPr>
+        <w:t>Spring</w:t>
+      </w:r>
+      <w:proofErr w:type="gramEnd"/>
+      <w:r>
+        <w:rPr>
+          <w:b/>
+          <w:bCs/>
+          <w:highlight w:val="yellow"/>
+        </w:rPr>
+        <w:t xml:space="preserve"> Security</w:t>
       </w:r>
       <w:r>
         <w:t xml:space="preserve"> framework, the data will be transferred as </w:t>
@@ -385,6 +419,7 @@
       <w:r>
         <w:t xml:space="preserve">The whole project would be submitted to </w:t>
       </w:r>
+      <w:proofErr w:type="spellStart"/>
       <w:r>
         <w:rPr>
           <w:b/>
@@ -393,6 +428,7 @@
         </w:rPr>
         <w:t>Github</w:t>
       </w:r>
+      <w:proofErr w:type="spellEnd"/>
       <w:r>
         <w:t xml:space="preserve"> as a single repository.</w:t>
       </w:r>
@@ -479,8 +515,13 @@
       </w:r>
     </w:p>
     <w:p>
-      <w:r>
-        <w:t>-----  Other -----</w:t>
+      <w:proofErr w:type="gramStart"/>
+      <w:r>
+        <w:t>-----  Other</w:t>
+      </w:r>
+      <w:proofErr w:type="gramEnd"/>
+      <w:r>
+        <w:t xml:space="preserve"> -----</w:t>
       </w:r>
     </w:p>
     <w:p>
@@ -516,10 +557,161 @@
     <w:p/>
     <w:p/>
     <w:p>
+      <w:pPr>
+        <w:rPr>
+          <w:lang w:val="uk-UA"/>
+        </w:rPr>
+      </w:pPr>
       <w:r>
         <w:t>----- Structure -----</w:t>
       </w:r>
       <w:r>
+        <w:t xml:space="preserve"> </w:t>
+      </w:r>
+    </w:p>
+    <w:p>
+      <w:pPr>
+        <w:rPr>
+          <w:lang w:val="uk-UA"/>
+        </w:rPr>
+      </w:pPr>
+    </w:p>
+    <w:p>
+      <w:pPr>
+        <w:rPr>
+          <w:sz w:val="24"/>
+          <w:szCs w:val="24"/>
+        </w:rPr>
+      </w:pPr>
+      <w:r>
+        <w:rPr>
+          <w:sz w:val="24"/>
+          <w:szCs w:val="24"/>
+          <w:lang w:val="uk-UA"/>
+        </w:rPr>
+        <w:t xml:space="preserve">----- </w:t>
+      </w:r>
+      <w:r>
+        <w:rPr>
+          <w:sz w:val="24"/>
+          <w:szCs w:val="24"/>
+          <w:lang w:val="pl-PL"/>
+        </w:rPr>
+        <w:t>Technology</w:t>
+      </w:r>
+      <w:r>
+        <w:rPr>
+          <w:sz w:val="24"/>
+          <w:szCs w:val="24"/>
+          <w:lang w:val="pl-PL"/>
+        </w:rPr>
+        <w:t xml:space="preserve"> </w:t>
+      </w:r>
+      <w:r>
+        <w:rPr>
+          <w:sz w:val="24"/>
+          <w:szCs w:val="24"/>
+        </w:rPr>
+        <w:t>Choices -----</w:t>
+      </w:r>
+    </w:p>
+    <w:p>
+      <w:pPr>
+        <w:rPr>
+          <w:sz w:val="24"/>
+          <w:szCs w:val="24"/>
+        </w:rPr>
+      </w:pPr>
+      <w:r>
+        <w:rPr>
+          <w:sz w:val="24"/>
+          <w:szCs w:val="24"/>
+        </w:rPr>
+        <w:t>Database Management System</w:t>
+      </w:r>
+    </w:p>
+    <w:p>
+      <w:pPr>
+        <w:rPr>
+          <w:sz w:val="24"/>
+          <w:szCs w:val="24"/>
+        </w:rPr>
+      </w:pPr>
+      <w:r>
+        <w:rPr>
+          <w:sz w:val="24"/>
+          <w:szCs w:val="24"/>
+        </w:rPr>
+        <w:t>For this project, a relational database will be used. It still holds positions as the most popular choice for storing application data.  On the picture below a ranking of the most popular DBMSs is provided.</w:t>
+      </w:r>
+    </w:p>
+    <w:p>
+      <w:pPr>
+        <w:rPr>
+          <w:sz w:val="24"/>
+          <w:szCs w:val="24"/>
+        </w:rPr>
+      </w:pPr>
+      <w:r>
+        <w:rPr>
+          <w:sz w:val="24"/>
+          <w:szCs w:val="24"/>
+        </w:rPr>
+        <w:drawing>
+          <wp:inline distT="0" distB="0" distL="0" distR="0" wp14:anchorId="0DE829D4" wp14:editId="6DE385DD">
+            <wp:extent cx="6152515" cy="2635885"/>
+            <wp:effectExtent l="0" t="0" r="635" b="0"/>
+            <wp:docPr id="1488930331" name="Picture 1" descr="A screenshot of a computer&#10;&#10;AI-generated content may be incorrect."/>
+            <wp:cNvGraphicFramePr>
+              <a:graphicFrameLocks xmlns:a="http://schemas.openxmlformats.org/drawingml/2006/main" noChangeAspect="1"/>
+            </wp:cNvGraphicFramePr>
+            <a:graphic xmlns:a="http://schemas.openxmlformats.org/drawingml/2006/main">
+              <a:graphicData uri="http://schemas.openxmlformats.org/drawingml/2006/picture">
+                <pic:pic xmlns:pic="http://schemas.openxmlformats.org/drawingml/2006/picture">
+                  <pic:nvPicPr>
+                    <pic:cNvPr id="1488930331" name="Picture 1" descr="A screenshot of a computer&#10;&#10;AI-generated content may be incorrect."/>
+                    <pic:cNvPicPr/>
+                  </pic:nvPicPr>
+                  <pic:blipFill>
+                    <a:blip r:embed="rId5"/>
+                    <a:stretch>
+                      <a:fillRect/>
+                    </a:stretch>
+                  </pic:blipFill>
+                  <pic:spPr>
+                    <a:xfrm>
+                      <a:off x="0" y="0"/>
+                      <a:ext cx="6152515" cy="2635885"/>
+                    </a:xfrm>
+                    <a:prstGeom prst="rect">
+                      <a:avLst/>
+                    </a:prstGeom>
+                  </pic:spPr>
+                </pic:pic>
+              </a:graphicData>
+            </a:graphic>
+          </wp:inline>
+        </w:drawing>
+      </w:r>
+      <w:r>
+        <w:rPr>
+          <w:sz w:val="24"/>
+          <w:szCs w:val="24"/>
+        </w:rPr>
+        <w:tab/>
+      </w:r>
+      <w:r>
+        <w:rPr>
+          <w:sz w:val="20"/>
+          <w:szCs w:val="20"/>
+        </w:rPr>
+        <w:t xml:space="preserve">The image was </w:t>
+      </w:r>
+      <w:r>
+        <w:rPr>
+          <w:sz w:val="24"/>
+          <w:szCs w:val="24"/>
+        </w:rPr>
         <w:t xml:space="preserve"> </w:t>
       </w:r>
     </w:p>

</xml_diff>